<commit_message>
sedikit ndoding, menyelesaikan revisi proposal TA
</commit_message>
<xml_diff>
--- a/tugas_akhir/dokumenTA/Surat Permohonan.docx
+++ b/tugas_akhir/dokumenTA/Surat Permohonan.docx
@@ -620,7 +620,73 @@
           <w:sz w:val="24"/>
           <w:lang w:val="en-US"/>
         </w:rPr>
-        <w:t xml:space="preserve">Sistem Kontrol dan Monitoring Siklus Reproduksi </w:t>
+        <w:t xml:space="preserve">Sistem </w:t>
+      </w:r>
+      <w:r>
+        <w:rPr>
+          <w:rFonts w:ascii="Times New Roman" w:hAnsi="Times New Roman" w:cs="Times New Roman"/>
+          <w:sz w:val="24"/>
+          <w:lang w:val="en-US"/>
+        </w:rPr>
+        <w:t>Pengendalian</w:t>
+      </w:r>
+      <w:r>
+        <w:rPr>
+          <w:rFonts w:ascii="Times New Roman" w:hAnsi="Times New Roman" w:cs="Times New Roman"/>
+          <w:sz w:val="24"/>
+          <w:lang w:val="en-US"/>
+        </w:rPr>
+        <w:t xml:space="preserve"> dan </w:t>
+      </w:r>
+      <w:r>
+        <w:rPr>
+          <w:rFonts w:ascii="Times New Roman" w:hAnsi="Times New Roman" w:cs="Times New Roman"/>
+          <w:i/>
+          <w:iCs/>
+          <w:sz w:val="24"/>
+          <w:lang w:val="en-US"/>
+        </w:rPr>
+        <w:t>Monitoring</w:t>
+      </w:r>
+      <w:r>
+        <w:rPr>
+          <w:rFonts w:ascii="Times New Roman" w:hAnsi="Times New Roman" w:cs="Times New Roman"/>
+          <w:sz w:val="24"/>
+          <w:lang w:val="en-US"/>
+        </w:rPr>
+        <w:t xml:space="preserve"> </w:t>
+      </w:r>
+      <w:r>
+        <w:rPr>
+          <w:rFonts w:ascii="Times New Roman" w:hAnsi="Times New Roman" w:cs="Times New Roman"/>
+          <w:sz w:val="24"/>
+          <w:lang w:val="en-US"/>
+        </w:rPr>
+        <w:t>Pr</w:t>
+      </w:r>
+      <w:r>
+        <w:rPr>
+          <w:rFonts w:ascii="Times New Roman" w:hAnsi="Times New Roman" w:cs="Times New Roman"/>
+          <w:sz w:val="24"/>
+          <w:lang w:val="en-US"/>
+        </w:rPr>
+        <w:t>oduksi</w:t>
+      </w:r>
+      <w:r>
+        <w:rPr>
+          <w:rFonts w:ascii="Times New Roman" w:hAnsi="Times New Roman" w:cs="Times New Roman"/>
+          <w:sz w:val="24"/>
+          <w:lang w:val="en-US"/>
+        </w:rPr>
+        <w:t xml:space="preserve"> Telur</w:t>
+      </w:r>
+      <w:r>
+        <w:rPr>
+          <w:rFonts w:ascii="Times New Roman" w:hAnsi="Times New Roman" w:cs="Times New Roman"/>
+          <w:sz w:val="24"/>
+          <w:lang w:val="en-US"/>
+        </w:rPr>
+        <w:t xml:space="preserve"> </w:t>
       </w:r>
       <w:r>
         <w:rPr>
@@ -1159,6 +1225,7 @@
     <w:lsdException w:name="HTML Sample" w:semiHidden="1" w:unhideWhenUsed="1"/>
     <w:lsdException w:name="HTML Typewriter" w:semiHidden="1" w:unhideWhenUsed="1"/>
     <w:lsdException w:name="HTML Variable" w:semiHidden="1" w:unhideWhenUsed="1"/>
+    <w:lsdException w:name="Normal Table" w:semiHidden="1" w:unhideWhenUsed="1"/>
     <w:lsdException w:name="annotation subject" w:semiHidden="1" w:unhideWhenUsed="1"/>
     <w:lsdException w:name="No List" w:semiHidden="1" w:unhideWhenUsed="1"/>
     <w:lsdException w:name="Outline List 1" w:semiHidden="1" w:unhideWhenUsed="1"/>
@@ -1201,8 +1268,11 @@
     <w:lsdException w:name="Table Contemporary" w:semiHidden="1" w:unhideWhenUsed="1"/>
     <w:lsdException w:name="Table Elegant" w:semiHidden="1" w:unhideWhenUsed="1"/>
     <w:lsdException w:name="Table Professional" w:semiHidden="1" w:unhideWhenUsed="1"/>
+    <w:lsdException w:name="Table Subtle 1" w:semiHidden="1" w:unhideWhenUsed="1"/>
     <w:lsdException w:name="Table Subtle 2" w:semiHidden="1" w:unhideWhenUsed="1"/>
     <w:lsdException w:name="Table Web 1" w:semiHidden="1" w:unhideWhenUsed="1"/>
+    <w:lsdException w:name="Table Web 2" w:semiHidden="1" w:unhideWhenUsed="1"/>
+    <w:lsdException w:name="Table Web 3" w:semiHidden="1" w:unhideWhenUsed="1"/>
     <w:lsdException w:name="Balloon Text" w:semiHidden="1" w:unhideWhenUsed="1"/>
     <w:lsdException w:name="Table Grid" w:uiPriority="39"/>
     <w:lsdException w:name="Table Theme" w:semiHidden="1" w:unhideWhenUsed="1"/>
@@ -1439,6 +1509,7 @@
   <w:style w:type="character" w:default="1" w:styleId="DefaultParagraphFont">
     <w:name w:val="Default Paragraph Font"/>
     <w:uiPriority w:val="1"/>
+    <w:semiHidden/>
     <w:unhideWhenUsed/>
   </w:style>
   <w:style w:type="table" w:default="1" w:styleId="TableNormal">

</xml_diff>